<commit_message>
added controlScreen and some functionalities
</commit_message>
<xml_diff>
--- a/documents/Java Haters.docx
+++ b/documents/Java Haters.docx
@@ -215,7 +215,26 @@
           <w:sz w:val="96"/>
           <w:szCs w:val="96"/>
         </w:rPr>
-        <w:t xml:space="preserve"> – Mrówki i szerszenie</w:t>
+        <w:t xml:space="preserve"> </w:t>
+      </w:r>
+    </w:p>
+    <w:p>
+      <w:pPr>
+        <w:pStyle w:val="Tytu"/>
+        <w:jc w:val="center"/>
+        <w:rPr>
+          <w:rFonts w:ascii="Times New Roman" w:hAnsi="Times New Roman" w:cs="Times New Roman"/>
+          <w:sz w:val="96"/>
+          <w:szCs w:val="96"/>
+        </w:rPr>
+      </w:pPr>
+      <w:r>
+        <w:rPr>
+          <w:rFonts w:ascii="Times New Roman" w:hAnsi="Times New Roman" w:cs="Times New Roman"/>
+          <w:sz w:val="96"/>
+          <w:szCs w:val="96"/>
+        </w:rPr>
+        <w:t xml:space="preserve"> Mrówki i szerszenie</w:t>
       </w:r>
     </w:p>
     <w:p>
@@ -275,7 +294,23 @@
           <w:sz w:val="24"/>
           <w:szCs w:val="24"/>
         </w:rPr>
-        <w:t>Pod szefostwem Mgr inż. Damiana Mrozińskiego</w:t>
+        <w:t xml:space="preserve">Pod szefostwem </w:t>
+      </w:r>
+      <w:r>
+        <w:rPr>
+          <w:rFonts w:ascii="Times New Roman" w:hAnsi="Times New Roman" w:cs="Times New Roman"/>
+          <w:sz w:val="24"/>
+          <w:szCs w:val="24"/>
+        </w:rPr>
+        <w:t>m</w:t>
+      </w:r>
+      <w:r>
+        <w:rPr>
+          <w:rFonts w:ascii="Times New Roman" w:hAnsi="Times New Roman" w:cs="Times New Roman"/>
+          <w:sz w:val="24"/>
+          <w:szCs w:val="24"/>
+        </w:rPr>
+        <w:t>gr inż. Damiana Mrozińskiego</w:t>
       </w:r>
     </w:p>
     <w:p>
@@ -315,16 +350,15 @@
       </w:pPr>
       <w:r>
         <w:lastRenderedPageBreak/>
-        <w:t>Przykładowe zakresy projektu</w:t>
+        <w:t>Z</w:t>
+      </w:r>
+      <w:r>
+        <w:t>akres projektu</w:t>
       </w:r>
     </w:p>
     <w:p>
       <w:pPr>
         <w:pStyle w:val="Akapitzlist"/>
-        <w:numPr>
-          <w:ilvl w:val="0"/>
-          <w:numId w:val="4"/>
-        </w:numPr>
         <w:jc w:val="both"/>
         <w:rPr>
           <w:rFonts w:ascii="Times New Roman" w:hAnsi="Times New Roman" w:cs="Times New Roman"/>
@@ -386,6 +420,14 @@
         </w:rPr>
         <w:t>Jak robotnica zaniesie jedzenie do mrowiska do powstaje nowa mrówka, która ma szanse na zostanie super mrówkom</w:t>
       </w:r>
+      <w:r>
+        <w:rPr>
+          <w:rFonts w:ascii="Times New Roman" w:hAnsi="Times New Roman" w:cs="Times New Roman"/>
+          <w:sz w:val="28"/>
+          <w:szCs w:val="28"/>
+        </w:rPr>
+        <w:t xml:space="preserve"> (żołnierzem)</w:t>
+      </w:r>
     </w:p>
     <w:p>
       <w:pPr>
@@ -407,7 +449,31 @@
           <w:sz w:val="28"/>
           <w:szCs w:val="28"/>
         </w:rPr>
-        <w:t>Super mrówki mogą zabijać szerszenie</w:t>
+        <w:t>Super mrówki</w:t>
+      </w:r>
+      <w:r>
+        <w:rPr>
+          <w:rFonts w:ascii="Times New Roman" w:hAnsi="Times New Roman" w:cs="Times New Roman"/>
+          <w:sz w:val="28"/>
+          <w:szCs w:val="28"/>
+        </w:rPr>
+        <w:t xml:space="preserve"> </w:t>
+      </w:r>
+      <w:r>
+        <w:rPr>
+          <w:rFonts w:ascii="Times New Roman" w:hAnsi="Times New Roman" w:cs="Times New Roman"/>
+          <w:sz w:val="28"/>
+          <w:szCs w:val="28"/>
+        </w:rPr>
+        <w:t>(żołnierze)</w:t>
+      </w:r>
+      <w:r>
+        <w:rPr>
+          <w:rFonts w:ascii="Times New Roman" w:hAnsi="Times New Roman" w:cs="Times New Roman"/>
+          <w:sz w:val="28"/>
+          <w:szCs w:val="28"/>
+        </w:rPr>
+        <w:t xml:space="preserve"> mogą zabijać szerszenie</w:t>
       </w:r>
     </w:p>
     <w:p>
@@ -477,281 +543,6 @@
           <w:szCs w:val="28"/>
         </w:rPr>
         <w:t>Losowo na mapie rodzą się kwiatki odstraszające szerszenie</w:t>
-      </w:r>
-    </w:p>
-    <w:p>
-      <w:pPr>
-        <w:pStyle w:val="Akapitzlist"/>
-        <w:numPr>
-          <w:ilvl w:val="0"/>
-          <w:numId w:val="4"/>
-        </w:numPr>
-        <w:jc w:val="both"/>
-        <w:rPr>
-          <w:rFonts w:ascii="Times New Roman" w:hAnsi="Times New Roman" w:cs="Times New Roman"/>
-          <w:sz w:val="28"/>
-          <w:szCs w:val="28"/>
-        </w:rPr>
-      </w:pPr>
-      <w:r>
-        <w:rPr>
-          <w:rFonts w:ascii="Times New Roman" w:hAnsi="Times New Roman" w:cs="Times New Roman"/>
-          <w:sz w:val="28"/>
-          <w:szCs w:val="28"/>
-        </w:rPr>
-        <w:t xml:space="preserve"> Komary i pająki</w:t>
-      </w:r>
-    </w:p>
-    <w:p>
-      <w:pPr>
-        <w:pStyle w:val="Akapitzlist"/>
-        <w:numPr>
-          <w:ilvl w:val="0"/>
-          <w:numId w:val="6"/>
-        </w:numPr>
-        <w:jc w:val="both"/>
-        <w:rPr>
-          <w:rFonts w:ascii="Times New Roman" w:hAnsi="Times New Roman" w:cs="Times New Roman"/>
-          <w:sz w:val="28"/>
-          <w:szCs w:val="28"/>
-        </w:rPr>
-      </w:pPr>
-      <w:r>
-        <w:rPr>
-          <w:rFonts w:ascii="Times New Roman" w:hAnsi="Times New Roman" w:cs="Times New Roman"/>
-          <w:sz w:val="28"/>
-          <w:szCs w:val="28"/>
-        </w:rPr>
-        <w:t>Komary pij</w:t>
-      </w:r>
-      <w:r>
-        <w:rPr>
-          <w:rFonts w:ascii="Times New Roman" w:hAnsi="Times New Roman" w:cs="Times New Roman"/>
-          <w:sz w:val="28"/>
-          <w:szCs w:val="28"/>
-        </w:rPr>
-        <w:t>ą</w:t>
-      </w:r>
-      <w:r>
-        <w:rPr>
-          <w:rFonts w:ascii="Times New Roman" w:hAnsi="Times New Roman" w:cs="Times New Roman"/>
-          <w:sz w:val="28"/>
-          <w:szCs w:val="28"/>
-        </w:rPr>
-        <w:t xml:space="preserve"> krew z ludzi</w:t>
-      </w:r>
-    </w:p>
-    <w:p>
-      <w:pPr>
-        <w:pStyle w:val="Akapitzlist"/>
-        <w:numPr>
-          <w:ilvl w:val="0"/>
-          <w:numId w:val="6"/>
-        </w:numPr>
-        <w:jc w:val="both"/>
-        <w:rPr>
-          <w:rFonts w:ascii="Times New Roman" w:hAnsi="Times New Roman" w:cs="Times New Roman"/>
-          <w:sz w:val="28"/>
-          <w:szCs w:val="28"/>
-        </w:rPr>
-      </w:pPr>
-      <w:r>
-        <w:rPr>
-          <w:rFonts w:ascii="Times New Roman" w:hAnsi="Times New Roman" w:cs="Times New Roman"/>
-          <w:sz w:val="28"/>
-          <w:szCs w:val="28"/>
-        </w:rPr>
-        <w:t>Komar może zarazić człowieka malaria</w:t>
-      </w:r>
-    </w:p>
-    <w:p>
-      <w:pPr>
-        <w:pStyle w:val="Akapitzlist"/>
-        <w:numPr>
-          <w:ilvl w:val="0"/>
-          <w:numId w:val="6"/>
-        </w:numPr>
-        <w:jc w:val="both"/>
-        <w:rPr>
-          <w:rFonts w:ascii="Times New Roman" w:hAnsi="Times New Roman" w:cs="Times New Roman"/>
-          <w:sz w:val="28"/>
-          <w:szCs w:val="28"/>
-        </w:rPr>
-      </w:pPr>
-      <w:r>
-        <w:rPr>
-          <w:rFonts w:ascii="Times New Roman" w:hAnsi="Times New Roman" w:cs="Times New Roman"/>
-          <w:sz w:val="28"/>
-          <w:szCs w:val="28"/>
-        </w:rPr>
-        <w:t>Po jakimś czasie zarażony człowiek umiera</w:t>
-      </w:r>
-    </w:p>
-    <w:p>
-      <w:pPr>
-        <w:pStyle w:val="Akapitzlist"/>
-        <w:numPr>
-          <w:ilvl w:val="0"/>
-          <w:numId w:val="6"/>
-        </w:numPr>
-        <w:jc w:val="both"/>
-        <w:rPr>
-          <w:rFonts w:ascii="Times New Roman" w:hAnsi="Times New Roman" w:cs="Times New Roman"/>
-          <w:sz w:val="28"/>
-          <w:szCs w:val="28"/>
-        </w:rPr>
-      </w:pPr>
-      <w:r>
-        <w:rPr>
-          <w:rFonts w:ascii="Times New Roman" w:hAnsi="Times New Roman" w:cs="Times New Roman"/>
-          <w:sz w:val="28"/>
-          <w:szCs w:val="28"/>
-        </w:rPr>
-        <w:t xml:space="preserve">Jak komar wypije dużo krwi to </w:t>
-      </w:r>
-      <w:proofErr w:type="spellStart"/>
-      <w:r>
-        <w:rPr>
-          <w:rFonts w:ascii="Times New Roman" w:hAnsi="Times New Roman" w:cs="Times New Roman"/>
-          <w:sz w:val="28"/>
-          <w:szCs w:val="28"/>
-        </w:rPr>
-        <w:t>respi</w:t>
-      </w:r>
-      <w:proofErr w:type="spellEnd"/>
-      <w:r>
-        <w:rPr>
-          <w:rFonts w:ascii="Times New Roman" w:hAnsi="Times New Roman" w:cs="Times New Roman"/>
-          <w:sz w:val="28"/>
-          <w:szCs w:val="28"/>
-        </w:rPr>
-        <w:t xml:space="preserve"> kolejne komary</w:t>
-      </w:r>
-    </w:p>
-    <w:p>
-      <w:pPr>
-        <w:pStyle w:val="Akapitzlist"/>
-        <w:numPr>
-          <w:ilvl w:val="0"/>
-          <w:numId w:val="6"/>
-        </w:numPr>
-        <w:jc w:val="both"/>
-        <w:rPr>
-          <w:rFonts w:ascii="Times New Roman" w:hAnsi="Times New Roman" w:cs="Times New Roman"/>
-          <w:sz w:val="28"/>
-          <w:szCs w:val="28"/>
-        </w:rPr>
-      </w:pPr>
-      <w:r>
-        <w:rPr>
-          <w:rFonts w:ascii="Times New Roman" w:hAnsi="Times New Roman" w:cs="Times New Roman"/>
-          <w:sz w:val="28"/>
-          <w:szCs w:val="28"/>
-        </w:rPr>
-        <w:t>Pająki zostawiają na mapie sieci, jak komar wleci w sieć to komar zostaje uwięziony, a pająk dostaje powiadomienie</w:t>
-      </w:r>
-    </w:p>
-    <w:p>
-      <w:pPr>
-        <w:pStyle w:val="Akapitzlist"/>
-        <w:numPr>
-          <w:ilvl w:val="0"/>
-          <w:numId w:val="6"/>
-        </w:numPr>
-        <w:jc w:val="both"/>
-        <w:rPr>
-          <w:rFonts w:ascii="Times New Roman" w:hAnsi="Times New Roman" w:cs="Times New Roman"/>
-          <w:sz w:val="28"/>
-          <w:szCs w:val="28"/>
-        </w:rPr>
-      </w:pPr>
-      <w:r>
-        <w:rPr>
-          <w:rFonts w:ascii="Times New Roman" w:hAnsi="Times New Roman" w:cs="Times New Roman"/>
-          <w:sz w:val="28"/>
-          <w:szCs w:val="28"/>
-        </w:rPr>
-        <w:t xml:space="preserve">Pająki jedzą </w:t>
-      </w:r>
-      <w:r>
-        <w:rPr>
-          <w:rFonts w:ascii="Times New Roman" w:hAnsi="Times New Roman" w:cs="Times New Roman"/>
-          <w:sz w:val="28"/>
-          <w:szCs w:val="28"/>
-        </w:rPr>
-        <w:t>sobie</w:t>
-      </w:r>
-      <w:r>
-        <w:rPr>
-          <w:rFonts w:ascii="Times New Roman" w:hAnsi="Times New Roman" w:cs="Times New Roman"/>
-          <w:sz w:val="28"/>
-          <w:szCs w:val="28"/>
-        </w:rPr>
-        <w:t xml:space="preserve"> komary złapane w sieci i ma szanse urodzić kolejnego pajączka</w:t>
-      </w:r>
-    </w:p>
-    <w:p>
-      <w:pPr>
-        <w:pStyle w:val="Akapitzlist"/>
-        <w:numPr>
-          <w:ilvl w:val="0"/>
-          <w:numId w:val="6"/>
-        </w:numPr>
-        <w:jc w:val="both"/>
-        <w:rPr>
-          <w:rFonts w:ascii="Times New Roman" w:hAnsi="Times New Roman" w:cs="Times New Roman"/>
-          <w:sz w:val="28"/>
-          <w:szCs w:val="28"/>
-        </w:rPr>
-      </w:pPr>
-      <w:r>
-        <w:rPr>
-          <w:rFonts w:ascii="Times New Roman" w:hAnsi="Times New Roman" w:cs="Times New Roman"/>
-          <w:sz w:val="28"/>
-          <w:szCs w:val="28"/>
-        </w:rPr>
-        <w:t>Jak człowiek pojawi się na tym samym polu co pająk albo sieć to zdeptuje pająka lub niszczy sieć</w:t>
-      </w:r>
-    </w:p>
-    <w:p>
-      <w:pPr>
-        <w:pStyle w:val="Akapitzlist"/>
-        <w:numPr>
-          <w:ilvl w:val="0"/>
-          <w:numId w:val="6"/>
-        </w:numPr>
-        <w:jc w:val="both"/>
-        <w:rPr>
-          <w:rFonts w:ascii="Times New Roman" w:hAnsi="Times New Roman" w:cs="Times New Roman"/>
-          <w:sz w:val="28"/>
-          <w:szCs w:val="28"/>
-        </w:rPr>
-      </w:pPr>
-      <w:r>
-        <w:rPr>
-          <w:rFonts w:ascii="Times New Roman" w:hAnsi="Times New Roman" w:cs="Times New Roman"/>
-          <w:sz w:val="28"/>
-          <w:szCs w:val="28"/>
-        </w:rPr>
-        <w:t xml:space="preserve">Człowiek ma szanse na zadanie krytycznych obrażeń </w:t>
-      </w:r>
-      <w:proofErr w:type="spellStart"/>
-      <w:r>
-        <w:rPr>
-          <w:rFonts w:ascii="Times New Roman" w:hAnsi="Times New Roman" w:cs="Times New Roman"/>
-          <w:sz w:val="28"/>
-          <w:szCs w:val="28"/>
-        </w:rPr>
-        <w:t>lepą</w:t>
-      </w:r>
-      <w:proofErr w:type="spellEnd"/>
-      <w:r>
-        <w:rPr>
-          <w:rFonts w:ascii="Times New Roman" w:hAnsi="Times New Roman" w:cs="Times New Roman"/>
-          <w:sz w:val="28"/>
-          <w:szCs w:val="28"/>
-        </w:rPr>
-        <w:t xml:space="preserve"> komarowi przez co komar umiera</w:t>
       </w:r>
     </w:p>
     <w:p>
@@ -814,6 +605,251 @@
         </mc:AlternateContent>
       </w:r>
     </w:p>
+    <w:p>
+      <w:pPr>
+        <w:pStyle w:val="Tytu"/>
+        <w:jc w:val="center"/>
+      </w:pPr>
+      <w:r>
+        <w:t>Diagram obiektów:</w:t>
+      </w:r>
+    </w:p>
+    <w:p>
+      <w:pPr>
+        <w:jc w:val="both"/>
+        <w:rPr>
+          <w:rFonts w:ascii="Times New Roman" w:hAnsi="Times New Roman" w:cs="Times New Roman"/>
+          <w:sz w:val="28"/>
+          <w:szCs w:val="28"/>
+        </w:rPr>
+      </w:pPr>
+      <w:r>
+        <w:rPr>
+          <w:rFonts w:ascii="Times New Roman" w:hAnsi="Times New Roman" w:cs="Times New Roman"/>
+          <w:noProof/>
+          <w:sz w:val="28"/>
+          <w:szCs w:val="28"/>
+        </w:rPr>
+        <w:drawing>
+          <wp:inline distT="0" distB="0" distL="0" distR="0" wp14:anchorId="34F2C2D0" wp14:editId="2A5E31E7">
+            <wp:extent cx="5753100" cy="1781175"/>
+            <wp:effectExtent l="0" t="0" r="0" b="9525"/>
+            <wp:docPr id="1" name="Obraz 1"/>
+            <wp:cNvGraphicFramePr>
+              <a:graphicFrameLocks xmlns:a="http://schemas.openxmlformats.org/drawingml/2006/main" noChangeAspect="1"/>
+            </wp:cNvGraphicFramePr>
+            <a:graphic xmlns:a="http://schemas.openxmlformats.org/drawingml/2006/main">
+              <a:graphicData uri="http://schemas.openxmlformats.org/drawingml/2006/picture">
+                <pic:pic xmlns:pic="http://schemas.openxmlformats.org/drawingml/2006/picture">
+                  <pic:nvPicPr>
+                    <pic:cNvPr id="0" name="Picture 1"/>
+                    <pic:cNvPicPr>
+                      <a:picLocks noChangeAspect="1" noChangeArrowheads="1"/>
+                    </pic:cNvPicPr>
+                  </pic:nvPicPr>
+                  <pic:blipFill>
+                    <a:blip r:embed="rId9">
+                      <a:extLst>
+                        <a:ext uri="{28A0092B-C50C-407E-A947-70E740481C1C}">
+                          <a14:useLocalDpi xmlns:a14="http://schemas.microsoft.com/office/drawing/2010/main" val="0"/>
+                        </a:ext>
+                      </a:extLst>
+                    </a:blip>
+                    <a:srcRect/>
+                    <a:stretch>
+                      <a:fillRect/>
+                    </a:stretch>
+                  </pic:blipFill>
+                  <pic:spPr bwMode="auto">
+                    <a:xfrm>
+                      <a:off x="0" y="0"/>
+                      <a:ext cx="5753100" cy="1781175"/>
+                    </a:xfrm>
+                    <a:prstGeom prst="rect">
+                      <a:avLst/>
+                    </a:prstGeom>
+                    <a:noFill/>
+                    <a:ln>
+                      <a:noFill/>
+                    </a:ln>
+                  </pic:spPr>
+                </pic:pic>
+              </a:graphicData>
+            </a:graphic>
+          </wp:inline>
+        </w:drawing>
+      </w:r>
+    </w:p>
+    <w:p>
+      <w:pPr>
+        <w:jc w:val="both"/>
+        <w:rPr>
+          <w:rFonts w:ascii="Times New Roman" w:hAnsi="Times New Roman" w:cs="Times New Roman"/>
+          <w:sz w:val="28"/>
+          <w:szCs w:val="28"/>
+        </w:rPr>
+      </w:pPr>
+    </w:p>
+    <w:p>
+      <w:pPr>
+        <w:jc w:val="both"/>
+        <w:rPr>
+          <w:rFonts w:ascii="Times New Roman" w:hAnsi="Times New Roman" w:cs="Times New Roman"/>
+          <w:sz w:val="28"/>
+          <w:szCs w:val="28"/>
+        </w:rPr>
+      </w:pPr>
+    </w:p>
+    <w:p>
+      <w:pPr>
+        <w:jc w:val="both"/>
+        <w:rPr>
+          <w:rFonts w:ascii="Times New Roman" w:hAnsi="Times New Roman" w:cs="Times New Roman"/>
+          <w:sz w:val="28"/>
+          <w:szCs w:val="28"/>
+        </w:rPr>
+      </w:pPr>
+    </w:p>
+    <w:p>
+      <w:pPr>
+        <w:jc w:val="both"/>
+        <w:rPr>
+          <w:rFonts w:ascii="Times New Roman" w:hAnsi="Times New Roman" w:cs="Times New Roman"/>
+          <w:sz w:val="28"/>
+          <w:szCs w:val="28"/>
+        </w:rPr>
+      </w:pPr>
+    </w:p>
+    <w:p>
+      <w:pPr>
+        <w:jc w:val="both"/>
+        <w:rPr>
+          <w:rFonts w:ascii="Times New Roman" w:hAnsi="Times New Roman" w:cs="Times New Roman"/>
+          <w:sz w:val="28"/>
+          <w:szCs w:val="28"/>
+        </w:rPr>
+      </w:pPr>
+    </w:p>
+    <w:p>
+      <w:pPr>
+        <w:jc w:val="both"/>
+        <w:rPr>
+          <w:rFonts w:ascii="Times New Roman" w:hAnsi="Times New Roman" w:cs="Times New Roman"/>
+          <w:sz w:val="28"/>
+          <w:szCs w:val="28"/>
+        </w:rPr>
+      </w:pPr>
+    </w:p>
+    <w:p>
+      <w:pPr>
+        <w:jc w:val="both"/>
+        <w:rPr>
+          <w:rFonts w:ascii="Times New Roman" w:hAnsi="Times New Roman" w:cs="Times New Roman"/>
+          <w:sz w:val="28"/>
+          <w:szCs w:val="28"/>
+        </w:rPr>
+      </w:pPr>
+    </w:p>
+    <w:p>
+      <w:pPr>
+        <w:jc w:val="both"/>
+        <w:rPr>
+          <w:rFonts w:ascii="Times New Roman" w:hAnsi="Times New Roman" w:cs="Times New Roman"/>
+          <w:sz w:val="28"/>
+          <w:szCs w:val="28"/>
+        </w:rPr>
+      </w:pPr>
+    </w:p>
+    <w:p>
+      <w:pPr>
+        <w:jc w:val="both"/>
+        <w:rPr>
+          <w:rFonts w:ascii="Times New Roman" w:hAnsi="Times New Roman" w:cs="Times New Roman"/>
+          <w:sz w:val="28"/>
+          <w:szCs w:val="28"/>
+        </w:rPr>
+      </w:pPr>
+    </w:p>
+    <w:p>
+      <w:pPr>
+        <w:jc w:val="both"/>
+        <w:rPr>
+          <w:rFonts w:ascii="Times New Roman" w:hAnsi="Times New Roman" w:cs="Times New Roman"/>
+          <w:sz w:val="28"/>
+          <w:szCs w:val="28"/>
+        </w:rPr>
+      </w:pPr>
+    </w:p>
+    <w:p>
+      <w:pPr>
+        <w:pStyle w:val="Tytu"/>
+        <w:ind w:firstLine="708"/>
+        <w:jc w:val="center"/>
+      </w:pPr>
+      <w:r>
+        <w:lastRenderedPageBreak/>
+        <w:t>Diagram przypadków użycia:</w:t>
+      </w:r>
+    </w:p>
+    <w:p>
+      <w:pPr>
+        <w:jc w:val="center"/>
+      </w:pPr>
+      <w:r>
+        <w:rPr>
+          <w:noProof/>
+        </w:rPr>
+        <w:drawing>
+          <wp:inline distT="0" distB="0" distL="0" distR="0" wp14:anchorId="6CC2D5B1" wp14:editId="0C8EF996">
+            <wp:extent cx="4465955" cy="7571105"/>
+            <wp:effectExtent l="0" t="0" r="0" b="0"/>
+            <wp:docPr id="3" name="Obraz 3"/>
+            <wp:cNvGraphicFramePr>
+              <a:graphicFrameLocks xmlns:a="http://schemas.openxmlformats.org/drawingml/2006/main" noChangeAspect="1"/>
+            </wp:cNvGraphicFramePr>
+            <a:graphic xmlns:a="http://schemas.openxmlformats.org/drawingml/2006/main">
+              <a:graphicData uri="http://schemas.openxmlformats.org/drawingml/2006/picture">
+                <pic:pic xmlns:pic="http://schemas.openxmlformats.org/drawingml/2006/picture">
+                  <pic:nvPicPr>
+                    <pic:cNvPr id="0" name="Picture 3"/>
+                    <pic:cNvPicPr>
+                      <a:picLocks noChangeAspect="1" noChangeArrowheads="1"/>
+                    </pic:cNvPicPr>
+                  </pic:nvPicPr>
+                  <pic:blipFill>
+                    <a:blip r:embed="rId10">
+                      <a:extLst>
+                        <a:ext uri="{28A0092B-C50C-407E-A947-70E740481C1C}">
+                          <a14:useLocalDpi xmlns:a14="http://schemas.microsoft.com/office/drawing/2010/main" val="0"/>
+                        </a:ext>
+                      </a:extLst>
+                    </a:blip>
+                    <a:srcRect/>
+                    <a:stretch>
+                      <a:fillRect/>
+                    </a:stretch>
+                  </pic:blipFill>
+                  <pic:spPr bwMode="auto">
+                    <a:xfrm>
+                      <a:off x="0" y="0"/>
+                      <a:ext cx="4465955" cy="7571105"/>
+                    </a:xfrm>
+                    <a:prstGeom prst="rect">
+                      <a:avLst/>
+                    </a:prstGeom>
+                    <a:noFill/>
+                    <a:ln>
+                      <a:noFill/>
+                    </a:ln>
+                  </pic:spPr>
+                </pic:pic>
+              </a:graphicData>
+            </a:graphic>
+          </wp:inline>
+        </w:drawing>
+      </w:r>
+    </w:p>
+    <w:p/>
     <w:sectPr>
       <w:pgSz w:w="11906" w:h="16838"/>
       <w:pgMar w:top="1418" w:right="1418" w:bottom="567" w:left="1418" w:header="709" w:footer="709" w:gutter="0"/>
@@ -2368,6 +2404,21 @@
 </file>
 
 <file path=customXml/item2.xml><?xml version="1.0" encoding="utf-8"?>
+<p:properties xmlns:p="http://schemas.microsoft.com/office/2006/metadata/properties" xmlns:xsi="http://www.w3.org/2001/XMLSchema-instance" xmlns:pc="http://schemas.microsoft.com/office/infopath/2007/PartnerControls">
+  <documentManagement/>
+</p:properties>
+</file>
+
+<file path=customXml/item3.xml><?xml version="1.0" encoding="utf-8"?>
+<?mso-contentType ?>
+<FormTemplates xmlns="http://schemas.microsoft.com/sharepoint/v3/contenttype/forms">
+  <Display>DocumentLibraryForm</Display>
+  <Edit>DocumentLibraryForm</Edit>
+  <New>DocumentLibraryForm</New>
+</FormTemplates>
+</file>
+
+<file path=customXml/item4.xml><?xml version="1.0" encoding="utf-8"?>
 <ct:contentTypeSchema xmlns:ct="http://schemas.microsoft.com/office/2006/metadata/contentType" xmlns:ma="http://schemas.microsoft.com/office/2006/metadata/properties/metaAttributes" ct:_="" ma:_="" ma:contentTypeName="Document" ma:contentTypeID="0x01010011969A99975E704893396190DA1A5459" ma:contentTypeVersion="2" ma:contentTypeDescription="Create a new document." ma:contentTypeScope="" ma:versionID="97da8ddb9d447a3ff124840a985c2733">
   <xsd:schema xmlns:xsd="http://www.w3.org/2001/XMLSchema" xmlns:xs="http://www.w3.org/2001/XMLSchema" xmlns:p="http://schemas.microsoft.com/office/2006/metadata/properties" xmlns:ns3="194766e4-0712-4782-902b-02fbcb4237a0" targetNamespace="http://schemas.microsoft.com/office/2006/metadata/properties" ma:root="true" ma:fieldsID="4f1a4069e40eb2e6564cd2147c25f163" ns3:_="">
     <xsd:import namespace="194766e4-0712-4782-902b-02fbcb4237a0"/>
@@ -2499,21 +2550,6 @@
 </ct:contentTypeSchema>
 </file>
 
-<file path=customXml/item3.xml><?xml version="1.0" encoding="utf-8"?>
-<?mso-contentType ?>
-<FormTemplates xmlns="http://schemas.microsoft.com/sharepoint/v3/contenttype/forms">
-  <Display>DocumentLibraryForm</Display>
-  <Edit>DocumentLibraryForm</Edit>
-  <New>DocumentLibraryForm</New>
-</FormTemplates>
-</file>
-
-<file path=customXml/item4.xml><?xml version="1.0" encoding="utf-8"?>
-<p:properties xmlns:p="http://schemas.microsoft.com/office/2006/metadata/properties" xmlns:xsi="http://www.w3.org/2001/XMLSchema-instance" xmlns:pc="http://schemas.microsoft.com/office/infopath/2007/PartnerControls">
-  <documentManagement/>
-</p:properties>
-</file>
-
 <file path=customXml/itemProps1.xml><?xml version="1.0" encoding="utf-8"?>
 <ds:datastoreItem xmlns:ds="http://schemas.openxmlformats.org/officeDocument/2006/customXml" ds:itemID="{2929F754-96FE-4257-9FBB-7FB43A2DACBD}">
   <ds:schemaRefs>
@@ -2523,6 +2559,23 @@
 </file>
 
 <file path=customXml/itemProps2.xml><?xml version="1.0" encoding="utf-8"?>
+<ds:datastoreItem xmlns:ds="http://schemas.openxmlformats.org/officeDocument/2006/customXml" ds:itemID="{8E37AF33-B742-4E94-A029-3D43A234F66C}">
+  <ds:schemaRefs>
+    <ds:schemaRef ds:uri="http://schemas.microsoft.com/office/2006/metadata/properties"/>
+    <ds:schemaRef ds:uri="http://schemas.microsoft.com/office/infopath/2007/PartnerControls"/>
+  </ds:schemaRefs>
+</ds:datastoreItem>
+</file>
+
+<file path=customXml/itemProps3.xml><?xml version="1.0" encoding="utf-8"?>
+<ds:datastoreItem xmlns:ds="http://schemas.openxmlformats.org/officeDocument/2006/customXml" ds:itemID="{154002C8-2AFC-401A-A540-15C4B4B7F96E}">
+  <ds:schemaRefs>
+    <ds:schemaRef ds:uri="http://schemas.microsoft.com/sharepoint/v3/contenttype/forms"/>
+  </ds:schemaRefs>
+</ds:datastoreItem>
+</file>
+
+<file path=customXml/itemProps4.xml><?xml version="1.0" encoding="utf-8"?>
 <ds:datastoreItem xmlns:ds="http://schemas.openxmlformats.org/officeDocument/2006/customXml" ds:itemID="{277A8622-0740-48C8-A6A0-53D436472DE3}">
   <ds:schemaRefs>
     <ds:schemaRef ds:uri="http://schemas.microsoft.com/office/2006/metadata/contentType"/>
@@ -2538,28 +2591,4 @@
     <ds:schemaRef ds:uri="http://schemas.microsoft.com/internal/obd"/>
   </ds:schemaRefs>
 </ds:datastoreItem>
-</file>
-
-<file path=customXml/itemProps3.xml><?xml version="1.0" encoding="utf-8"?>
-<ds:datastoreItem xmlns:ds="http://schemas.openxmlformats.org/officeDocument/2006/customXml" ds:itemID="{154002C8-2AFC-401A-A540-15C4B4B7F96E}">
-  <ds:schemaRefs>
-    <ds:schemaRef ds:uri="http://schemas.microsoft.com/sharepoint/v3/contenttype/forms"/>
-  </ds:schemaRefs>
-</ds:datastoreItem>
-</file>
-
-<file path=customXml/itemProps4.xml><?xml version="1.0" encoding="utf-8"?>
-<ds:datastoreItem xmlns:ds="http://schemas.openxmlformats.org/officeDocument/2006/customXml" ds:itemID="{8E37AF33-B742-4E94-A029-3D43A234F66C}">
-  <ds:schemaRefs>
-    <ds:schemaRef ds:uri="http://schemas.openxmlformats.org/package/2006/metadata/core-properties"/>
-    <ds:schemaRef ds:uri="http://schemas.microsoft.com/office/2006/documentManagement/types"/>
-    <ds:schemaRef ds:uri="http://schemas.microsoft.com/office/2006/metadata/properties"/>
-    <ds:schemaRef ds:uri="http://purl.org/dc/terms/"/>
-    <ds:schemaRef ds:uri="http://purl.org/dc/elements/1.1/"/>
-    <ds:schemaRef ds:uri="http://www.w3.org/XML/1998/namespace"/>
-    <ds:schemaRef ds:uri="http://purl.org/dc/dcmitype/"/>
-    <ds:schemaRef ds:uri="http://schemas.microsoft.com/office/infopath/2007/PartnerControls"/>
-    <ds:schemaRef ds:uri="194766e4-0712-4782-902b-02fbcb4237a0"/>
-  </ds:schemaRefs>
-</ds:datastoreItem>
 </file>
</xml_diff>